<commit_message>
fix a few grammatical errors
</commit_message>
<xml_diff>
--- a/docs/SEO-SDK-DOTNET_API_Developer_document.docx
+++ b/docs/SEO-SDK-DOTNET_API_Developer_document.docx
@@ -1,6 +1,6 @@
 
 <file path=word/document.xml><?xml version="1.0" encoding="utf-8"?>
-<w:document xmlns:wpc="http://schemas.microsoft.com/office/word/2010/wordprocessingCanvas" xmlns:mc="http://schemas.openxmlformats.org/markup-compatibility/2006" xmlns:o="urn:schemas-microsoft-com:office:office" xmlns:r="http://schemas.openxmlformats.org/officeDocument/2006/relationships" xmlns:m="http://schemas.openxmlformats.org/officeDocument/2006/math" xmlns:v="urn:schemas-microsoft-com:vml" xmlns:wp14="http://schemas.microsoft.com/office/word/2010/wordprocessingDrawing" xmlns:wp="http://schemas.openxmlformats.org/drawingml/2006/wordprocessingDrawing" xmlns:w10="urn:schemas-microsoft-com:office:word" xmlns:w="http://schemas.openxmlformats.org/wordprocessingml/2006/main" xmlns:w14="http://schemas.microsoft.com/office/word/2010/wordml" xmlns:wpg="http://schemas.microsoft.com/office/word/2010/wordprocessingGroup" xmlns:wpi="http://schemas.microsoft.com/office/word/2010/wordprocessingInk" xmlns:wne="http://schemas.microsoft.com/office/word/2006/wordml" xmlns:wps="http://schemas.microsoft.com/office/word/2010/wordprocessingShape" mc:Ignorable="w14 wp14">
+<w:document xmlns:wpc="http://schemas.microsoft.com/office/word/2010/wordprocessingCanvas" xmlns:mo="http://schemas.microsoft.com/office/mac/office/2008/main" xmlns:mc="http://schemas.openxmlformats.org/markup-compatibility/2006" xmlns:mv="urn:schemas-microsoft-com:mac:vml" xmlns:o="urn:schemas-microsoft-com:office:office" xmlns:r="http://schemas.openxmlformats.org/officeDocument/2006/relationships" xmlns:m="http://schemas.openxmlformats.org/officeDocument/2006/math" xmlns:v="urn:schemas-microsoft-com:vml" xmlns:wp14="http://schemas.microsoft.com/office/word/2010/wordprocessingDrawing" xmlns:wp="http://schemas.openxmlformats.org/drawingml/2006/wordprocessingDrawing" xmlns:w10="urn:schemas-microsoft-com:office:word" xmlns:w="http://schemas.openxmlformats.org/wordprocessingml/2006/main" xmlns:w14="http://schemas.microsoft.com/office/word/2010/wordml" xmlns:wpg="http://schemas.microsoft.com/office/word/2010/wordprocessingGroup" xmlns:wpi="http://schemas.microsoft.com/office/word/2010/wordprocessingInk" xmlns:wne="http://schemas.microsoft.com/office/word/2006/wordml" xmlns:wps="http://schemas.microsoft.com/office/word/2010/wordprocessingShape" mc:Ignorable="w14 wp14">
   <w:body>
     <w:p>
       <w:pPr>
@@ -546,7 +546,13 @@
         <w:contextualSpacing/>
       </w:pPr>
       <w:r>
-        <w:t xml:space="preserve">This document is intended to developers who are familiar with </w:t>
+        <w:t xml:space="preserve">This document is intended </w:t>
+      </w:r>
+      <w:r>
+        <w:t>for</w:t>
+      </w:r>
+      <w:r>
+        <w:t xml:space="preserve"> developers who are familiar with </w:t>
       </w:r>
       <w:r>
         <w:t>C# .NET</w:t>
@@ -573,13 +579,17 @@
       <w:pPr>
         <w:contextualSpacing/>
       </w:pPr>
-      <w:proofErr w:type="gramStart"/>
-      <w:r>
-        <w:t>Developers</w:t>
-      </w:r>
-      <w:proofErr w:type="gramEnd"/>
-      <w:r>
-        <w:t xml:space="preserve"> who are completely new to SEO SDK, can view </w:t>
+      <w:r>
+        <w:t>Developers wh</w:t>
+      </w:r>
+      <w:r>
+        <w:t>o are completely new to SEO SDK</w:t>
+      </w:r>
+      <w:r>
+        <w:t xml:space="preserve"> can view </w:t>
+      </w:r>
+      <w:r>
+        <w:t xml:space="preserve">the </w:t>
       </w:r>
       <w:r>
         <w:t>SDK_API_</w:t>
@@ -604,6 +614,7 @@
           <w:t>http://bazaarvoice.github.io/seo_sdk_dotnet</w:t>
         </w:r>
       </w:hyperlink>
+      <w:proofErr w:type="gramStart"/>
       <w:r>
         <w:t xml:space="preserve"> </w:t>
       </w:r>
@@ -611,7 +622,11 @@
         <w:t xml:space="preserve"> </w:t>
       </w:r>
       <w:r>
-        <w:t>and then later view this document.</w:t>
+        <w:t>and</w:t>
+      </w:r>
+      <w:proofErr w:type="gramEnd"/>
+      <w:r>
+        <w:t xml:space="preserve"> then later view this document.</w:t>
       </w:r>
     </w:p>
     <w:p>
@@ -629,7 +644,10 @@
         <w:contextualSpacing/>
       </w:pPr>
       <w:r>
-        <w:t>Following are pre-requisites required for SEO-SDK</w:t>
+        <w:t>The f</w:t>
+      </w:r>
+      <w:r>
+        <w:t>ollowing are pre-requisites required for SEO-SDK</w:t>
       </w:r>
       <w:r>
         <w:t>API development</w:t>
@@ -779,15 +797,7 @@
         </w:r>
       </w:hyperlink>
       <w:r>
-        <w:t xml:space="preserve"> (which will be under the </w:t>
-      </w:r>
-      <w:proofErr w:type="gramStart"/>
-      <w:r>
-        <w:t>docs</w:t>
-      </w:r>
-      <w:proofErr w:type="gramEnd"/>
-      <w:r>
-        <w:t xml:space="preserve"> folder of cloned directory).</w:t>
+        <w:t xml:space="preserve"> (which will be under the docs folder of cloned directory).</w:t>
       </w:r>
     </w:p>
     <w:p>
@@ -890,10 +900,16 @@
       </w:r>
       <w:proofErr w:type="spellEnd"/>
       <w:r>
-        <w:t xml:space="preserve"> each </w:t>
-      </w:r>
-      <w:r>
-        <w:t xml:space="preserve">method takes </w:t>
+        <w:t xml:space="preserve"> </w:t>
+      </w:r>
+      <w:r>
+        <w:t>m</w:t>
+      </w:r>
+      <w:r>
+        <w:t>ethod</w:t>
+      </w:r>
+      <w:r>
+        <w:t xml:space="preserve">s take </w:t>
       </w:r>
       <w:proofErr w:type="spellStart"/>
       <w:r>
@@ -901,7 +917,10 @@
       </w:r>
       <w:proofErr w:type="spellEnd"/>
       <w:r>
-        <w:t xml:space="preserve"> as its argument and returns string content.</w:t>
+        <w:t xml:space="preserve"> as their argument and return</w:t>
+      </w:r>
+      <w:r>
+        <w:t xml:space="preserve"> string content.</w:t>
       </w:r>
       <w:r>
         <w:t xml:space="preserve"> These APIs are alre</w:t>
@@ -939,7 +958,19 @@
       </w:pPr>
       <w:bookmarkStart w:id="4" w:name="_Toc395257165"/>
       <w:r>
-        <w:t>The .NET SEO SDK uses log4net libraries to log debug information, exceptions and errors. The log4net setup is configured using a configuration file that is packaged along with the SDK name “BVLog4Net.config”. It contains an element name “file” where the user can specify the location of the log file, which by default is setup to log under the “</w:t>
+        <w:t>The .NET SEO SDK uses log4net libraries to log debug information, exceptions and errors. The log4net setup is configured using a configuration file that is packaged along with the SDK name</w:t>
+      </w:r>
+      <w:r>
+        <w:t>d</w:t>
+      </w:r>
+      <w:r>
+        <w:t xml:space="preserve"> “BVLog4Net.config”. It contains an element name</w:t>
+      </w:r>
+      <w:r>
+        <w:t>d</w:t>
+      </w:r>
+      <w:r>
+        <w:t xml:space="preserve"> “file” where the user can specify the location of the log file, which by default is setup to log under the “</w:t>
       </w:r>
       <w:r>
         <w:t>C:\Windows\Temp\”</w:t>
@@ -953,7 +984,10 @@
       </w:r>
       <w:proofErr w:type="spellEnd"/>
       <w:r>
-        <w:t>%. The user can change it by changing this value.</w:t>
+        <w:t>%. The user can c</w:t>
+      </w:r>
+      <w:r>
+        <w:t>hange it by changing this value:</w:t>
       </w:r>
     </w:p>
     <w:p>
@@ -1115,8 +1149,6 @@
       <w:pPr>
         <w:pStyle w:val="Heading1"/>
       </w:pPr>
-      <w:bookmarkStart w:id="5" w:name="_GoBack"/>
-      <w:bookmarkEnd w:id="5"/>
       <w:r>
         <w:t>5</w:t>
       </w:r>
@@ -1176,28 +1208,9 @@
     </w:p>
     <w:p>
       <w:r>
-        <w:t xml:space="preserve">SDK Library release </w:t>
-      </w:r>
-      <w:r>
-        <w:t>site:</w:t>
-      </w:r>
-      <w:r>
-        <w:t xml:space="preserve"> </w:t>
+        <w:t xml:space="preserve">Example: </w:t>
       </w:r>
       <w:hyperlink r:id="rId14" w:history="1">
-        <w:r>
-          <w:rPr>
-            <w:rStyle w:val="Hyperlink"/>
-          </w:rPr>
-          <w:t>http://bazaarvoice.github.io/seo_sdk_dotnet</w:t>
-        </w:r>
-      </w:hyperlink>
-    </w:p>
-    <w:p>
-      <w:r>
-        <w:t xml:space="preserve">Example: </w:t>
-      </w:r>
-      <w:hyperlink r:id="rId15" w:history="1">
         <w:r>
           <w:rPr>
             <w:rStyle w:val="Hyperlink"/>
@@ -1205,6 +1218,8 @@
           <w:t>https://github.com/bazaarvoice/seo_sdk_dotnet/tree/master/BVSeoSdkDotNet/DotNetAspxExample</w:t>
         </w:r>
       </w:hyperlink>
+      <w:bookmarkStart w:id="5" w:name="_GoBack"/>
+      <w:bookmarkEnd w:id="5"/>
     </w:p>
     <w:p/>
     <w:p/>
@@ -1214,8 +1229,8 @@
       </w:pPr>
     </w:p>
     <w:sectPr>
-      <w:headerReference w:type="default" r:id="rId16"/>
-      <w:footerReference w:type="default" r:id="rId17"/>
+      <w:headerReference w:type="default" r:id="rId15"/>
+      <w:footerReference w:type="default" r:id="rId16"/>
       <w:pgSz w:w="12240" w:h="15840"/>
       <w:pgMar w:top="1440" w:right="1440" w:bottom="1440" w:left="1440" w:header="720" w:footer="720" w:gutter="0"/>
       <w:cols w:space="720"/>
@@ -1226,7 +1241,7 @@
 </file>
 
 <file path=word/endnotes.xml><?xml version="1.0" encoding="utf-8"?>
-<w:endnotes xmlns:wpc="http://schemas.microsoft.com/office/word/2010/wordprocessingCanvas" xmlns:mc="http://schemas.openxmlformats.org/markup-compatibility/2006" xmlns:o="urn:schemas-microsoft-com:office:office" xmlns:r="http://schemas.openxmlformats.org/officeDocument/2006/relationships" xmlns:m="http://schemas.openxmlformats.org/officeDocument/2006/math" xmlns:v="urn:schemas-microsoft-com:vml" xmlns:wp14="http://schemas.microsoft.com/office/word/2010/wordprocessingDrawing" xmlns:wp="http://schemas.openxmlformats.org/drawingml/2006/wordprocessingDrawing" xmlns:w10="urn:schemas-microsoft-com:office:word" xmlns:w="http://schemas.openxmlformats.org/wordprocessingml/2006/main" xmlns:w14="http://schemas.microsoft.com/office/word/2010/wordml" xmlns:wpg="http://schemas.microsoft.com/office/word/2010/wordprocessingGroup" xmlns:wpi="http://schemas.microsoft.com/office/word/2010/wordprocessingInk" xmlns:wne="http://schemas.microsoft.com/office/word/2006/wordml" xmlns:wps="http://schemas.microsoft.com/office/word/2010/wordprocessingShape" mc:Ignorable="w14 wp14">
+<w:endnotes xmlns:wpc="http://schemas.microsoft.com/office/word/2010/wordprocessingCanvas" xmlns:mo="http://schemas.microsoft.com/office/mac/office/2008/main" xmlns:mc="http://schemas.openxmlformats.org/markup-compatibility/2006" xmlns:mv="urn:schemas-microsoft-com:mac:vml" xmlns:o="urn:schemas-microsoft-com:office:office" xmlns:r="http://schemas.openxmlformats.org/officeDocument/2006/relationships" xmlns:m="http://schemas.openxmlformats.org/officeDocument/2006/math" xmlns:v="urn:schemas-microsoft-com:vml" xmlns:wp14="http://schemas.microsoft.com/office/word/2010/wordprocessingDrawing" xmlns:wp="http://schemas.openxmlformats.org/drawingml/2006/wordprocessingDrawing" xmlns:w10="urn:schemas-microsoft-com:office:word" xmlns:w="http://schemas.openxmlformats.org/wordprocessingml/2006/main" xmlns:w14="http://schemas.microsoft.com/office/word/2010/wordml" xmlns:wpg="http://schemas.microsoft.com/office/word/2010/wordprocessingGroup" xmlns:wpi="http://schemas.microsoft.com/office/word/2010/wordprocessingInk" xmlns:wne="http://schemas.microsoft.com/office/word/2006/wordml" xmlns:wps="http://schemas.microsoft.com/office/word/2010/wordprocessingShape" mc:Ignorable="w14 wp14">
   <w:endnote w:type="separator" w:id="-1">
     <w:p>
       <w:pPr>
@@ -1251,7 +1266,7 @@
 </file>
 
 <file path=word/footer1.xml><?xml version="1.0" encoding="utf-8"?>
-<w:ftr xmlns:wpc="http://schemas.microsoft.com/office/word/2010/wordprocessingCanvas" xmlns:mc="http://schemas.openxmlformats.org/markup-compatibility/2006" xmlns:o="urn:schemas-microsoft-com:office:office" xmlns:r="http://schemas.openxmlformats.org/officeDocument/2006/relationships" xmlns:m="http://schemas.openxmlformats.org/officeDocument/2006/math" xmlns:v="urn:schemas-microsoft-com:vml" xmlns:wp14="http://schemas.microsoft.com/office/word/2010/wordprocessingDrawing" xmlns:wp="http://schemas.openxmlformats.org/drawingml/2006/wordprocessingDrawing" xmlns:w10="urn:schemas-microsoft-com:office:word" xmlns:w="http://schemas.openxmlformats.org/wordprocessingml/2006/main" xmlns:w14="http://schemas.microsoft.com/office/word/2010/wordml" xmlns:wpg="http://schemas.microsoft.com/office/word/2010/wordprocessingGroup" xmlns:wpi="http://schemas.microsoft.com/office/word/2010/wordprocessingInk" xmlns:wne="http://schemas.microsoft.com/office/word/2006/wordml" xmlns:wps="http://schemas.microsoft.com/office/word/2010/wordprocessingShape" mc:Ignorable="w14 wp14">
+<w:ftr xmlns:wpc="http://schemas.microsoft.com/office/word/2010/wordprocessingCanvas" xmlns:mo="http://schemas.microsoft.com/office/mac/office/2008/main" xmlns:mc="http://schemas.openxmlformats.org/markup-compatibility/2006" xmlns:mv="urn:schemas-microsoft-com:mac:vml" xmlns:o="urn:schemas-microsoft-com:office:office" xmlns:r="http://schemas.openxmlformats.org/officeDocument/2006/relationships" xmlns:m="http://schemas.openxmlformats.org/officeDocument/2006/math" xmlns:v="urn:schemas-microsoft-com:vml" xmlns:wp14="http://schemas.microsoft.com/office/word/2010/wordprocessingDrawing" xmlns:wp="http://schemas.openxmlformats.org/drawingml/2006/wordprocessingDrawing" xmlns:w10="urn:schemas-microsoft-com:office:word" xmlns:w="http://schemas.openxmlformats.org/wordprocessingml/2006/main" xmlns:w14="http://schemas.microsoft.com/office/word/2010/wordml" xmlns:wpg="http://schemas.microsoft.com/office/word/2010/wordprocessingGroup" xmlns:wpi="http://schemas.microsoft.com/office/word/2010/wordprocessingInk" xmlns:wne="http://schemas.microsoft.com/office/word/2006/wordml" xmlns:wps="http://schemas.microsoft.com/office/word/2010/wordprocessingShape" mc:Ignorable="w14 wp14">
   <w:p>
     <w:pPr>
       <w:pStyle w:val="Footer"/>
@@ -1265,7 +1280,7 @@
       <mc:AlternateContent>
         <mc:Choice Requires="wps">
           <w:drawing>
-            <wp:anchor distT="0" distB="0" distL="114300" distR="114300" simplePos="0" relativeHeight="251659264" behindDoc="0" locked="0" layoutInCell="1" allowOverlap="1" wp14:anchorId="13B499D3" wp14:editId="127DF644">
+            <wp:anchor distT="0" distB="0" distL="114300" distR="114300" simplePos="0" relativeHeight="251659264" behindDoc="0" locked="0" layoutInCell="1" allowOverlap="1" wp14:anchorId="08DFF061" wp14:editId="12155D6F">
               <wp:simplePos x="0" y="0"/>
               <wp:positionH relativeFrom="page">
                 <wp:align>center</wp:align>
@@ -1402,7 +1417,7 @@
 </file>
 
 <file path=word/footnotes.xml><?xml version="1.0" encoding="utf-8"?>
-<w:footnotes xmlns:wpc="http://schemas.microsoft.com/office/word/2010/wordprocessingCanvas" xmlns:mc="http://schemas.openxmlformats.org/markup-compatibility/2006" xmlns:o="urn:schemas-microsoft-com:office:office" xmlns:r="http://schemas.openxmlformats.org/officeDocument/2006/relationships" xmlns:m="http://schemas.openxmlformats.org/officeDocument/2006/math" xmlns:v="urn:schemas-microsoft-com:vml" xmlns:wp14="http://schemas.microsoft.com/office/word/2010/wordprocessingDrawing" xmlns:wp="http://schemas.openxmlformats.org/drawingml/2006/wordprocessingDrawing" xmlns:w10="urn:schemas-microsoft-com:office:word" xmlns:w="http://schemas.openxmlformats.org/wordprocessingml/2006/main" xmlns:w14="http://schemas.microsoft.com/office/word/2010/wordml" xmlns:wpg="http://schemas.microsoft.com/office/word/2010/wordprocessingGroup" xmlns:wpi="http://schemas.microsoft.com/office/word/2010/wordprocessingInk" xmlns:wne="http://schemas.microsoft.com/office/word/2006/wordml" xmlns:wps="http://schemas.microsoft.com/office/word/2010/wordprocessingShape" mc:Ignorable="w14 wp14">
+<w:footnotes xmlns:wpc="http://schemas.microsoft.com/office/word/2010/wordprocessingCanvas" xmlns:mo="http://schemas.microsoft.com/office/mac/office/2008/main" xmlns:mc="http://schemas.openxmlformats.org/markup-compatibility/2006" xmlns:mv="urn:schemas-microsoft-com:mac:vml" xmlns:o="urn:schemas-microsoft-com:office:office" xmlns:r="http://schemas.openxmlformats.org/officeDocument/2006/relationships" xmlns:m="http://schemas.openxmlformats.org/officeDocument/2006/math" xmlns:v="urn:schemas-microsoft-com:vml" xmlns:wp14="http://schemas.microsoft.com/office/word/2010/wordprocessingDrawing" xmlns:wp="http://schemas.openxmlformats.org/drawingml/2006/wordprocessingDrawing" xmlns:w10="urn:schemas-microsoft-com:office:word" xmlns:w="http://schemas.openxmlformats.org/wordprocessingml/2006/main" xmlns:w14="http://schemas.microsoft.com/office/word/2010/wordml" xmlns:wpg="http://schemas.microsoft.com/office/word/2010/wordprocessingGroup" xmlns:wpi="http://schemas.microsoft.com/office/word/2010/wordprocessingInk" xmlns:wne="http://schemas.microsoft.com/office/word/2006/wordml" xmlns:wps="http://schemas.microsoft.com/office/word/2010/wordprocessingShape" mc:Ignorable="w14 wp14">
   <w:footnote w:type="separator" w:id="-1">
     <w:p>
       <w:pPr>
@@ -1427,7 +1442,7 @@
 </file>
 
 <file path=word/header1.xml><?xml version="1.0" encoding="utf-8"?>
-<w:hdr xmlns:wpc="http://schemas.microsoft.com/office/word/2010/wordprocessingCanvas" xmlns:mc="http://schemas.openxmlformats.org/markup-compatibility/2006" xmlns:o="urn:schemas-microsoft-com:office:office" xmlns:r="http://schemas.openxmlformats.org/officeDocument/2006/relationships" xmlns:m="http://schemas.openxmlformats.org/officeDocument/2006/math" xmlns:v="urn:schemas-microsoft-com:vml" xmlns:wp14="http://schemas.microsoft.com/office/word/2010/wordprocessingDrawing" xmlns:wp="http://schemas.openxmlformats.org/drawingml/2006/wordprocessingDrawing" xmlns:w10="urn:schemas-microsoft-com:office:word" xmlns:w="http://schemas.openxmlformats.org/wordprocessingml/2006/main" xmlns:w14="http://schemas.microsoft.com/office/word/2010/wordml" xmlns:wpg="http://schemas.microsoft.com/office/word/2010/wordprocessingGroup" xmlns:wpi="http://schemas.microsoft.com/office/word/2010/wordprocessingInk" xmlns:wne="http://schemas.microsoft.com/office/word/2006/wordml" xmlns:wps="http://schemas.microsoft.com/office/word/2010/wordprocessingShape" mc:Ignorable="w14 wp14">
+<w:hdr xmlns:wpc="http://schemas.microsoft.com/office/word/2010/wordprocessingCanvas" xmlns:mo="http://schemas.microsoft.com/office/mac/office/2008/main" xmlns:mc="http://schemas.openxmlformats.org/markup-compatibility/2006" xmlns:mv="urn:schemas-microsoft-com:mac:vml" xmlns:o="urn:schemas-microsoft-com:office:office" xmlns:r="http://schemas.openxmlformats.org/officeDocument/2006/relationships" xmlns:m="http://schemas.openxmlformats.org/officeDocument/2006/math" xmlns:v="urn:schemas-microsoft-com:vml" xmlns:wp14="http://schemas.microsoft.com/office/word/2010/wordprocessingDrawing" xmlns:wp="http://schemas.openxmlformats.org/drawingml/2006/wordprocessingDrawing" xmlns:w10="urn:schemas-microsoft-com:office:word" xmlns:w="http://schemas.openxmlformats.org/wordprocessingml/2006/main" xmlns:w14="http://schemas.microsoft.com/office/word/2010/wordml" xmlns:wpg="http://schemas.microsoft.com/office/word/2010/wordprocessingGroup" xmlns:wpi="http://schemas.microsoft.com/office/word/2010/wordprocessingInk" xmlns:wne="http://schemas.microsoft.com/office/word/2006/wordml" xmlns:wps="http://schemas.microsoft.com/office/word/2010/wordprocessingShape" mc:Ignorable="w14 wp14">
   <w:p>
     <w:pPr>
       <w:pStyle w:val="Header"/>
@@ -1468,7 +1483,7 @@
 </file>
 
 <file path=word/numbering.xml><?xml version="1.0" encoding="utf-8"?>
-<w:numbering xmlns:wpc="http://schemas.microsoft.com/office/word/2010/wordprocessingCanvas" xmlns:mc="http://schemas.openxmlformats.org/markup-compatibility/2006" xmlns:o="urn:schemas-microsoft-com:office:office" xmlns:r="http://schemas.openxmlformats.org/officeDocument/2006/relationships" xmlns:m="http://schemas.openxmlformats.org/officeDocument/2006/math" xmlns:v="urn:schemas-microsoft-com:vml" xmlns:wp14="http://schemas.microsoft.com/office/word/2010/wordprocessingDrawing" xmlns:wp="http://schemas.openxmlformats.org/drawingml/2006/wordprocessingDrawing" xmlns:w10="urn:schemas-microsoft-com:office:word" xmlns:w="http://schemas.openxmlformats.org/wordprocessingml/2006/main" xmlns:w14="http://schemas.microsoft.com/office/word/2010/wordml" xmlns:wpg="http://schemas.microsoft.com/office/word/2010/wordprocessingGroup" xmlns:wpi="http://schemas.microsoft.com/office/word/2010/wordprocessingInk" xmlns:wne="http://schemas.microsoft.com/office/word/2006/wordml" xmlns:wps="http://schemas.microsoft.com/office/word/2010/wordprocessingShape" mc:Ignorable="w14 wp14">
+<w:numbering xmlns:wpc="http://schemas.microsoft.com/office/word/2010/wordprocessingCanvas" xmlns:mo="http://schemas.microsoft.com/office/mac/office/2008/main" xmlns:mc="http://schemas.openxmlformats.org/markup-compatibility/2006" xmlns:mv="urn:schemas-microsoft-com:mac:vml" xmlns:o="urn:schemas-microsoft-com:office:office" xmlns:r="http://schemas.openxmlformats.org/officeDocument/2006/relationships" xmlns:m="http://schemas.openxmlformats.org/officeDocument/2006/math" xmlns:v="urn:schemas-microsoft-com:vml" xmlns:wp14="http://schemas.microsoft.com/office/word/2010/wordprocessingDrawing" xmlns:wp="http://schemas.openxmlformats.org/drawingml/2006/wordprocessingDrawing" xmlns:w10="urn:schemas-microsoft-com:office:word" xmlns:w="http://schemas.openxmlformats.org/wordprocessingml/2006/main" xmlns:w14="http://schemas.microsoft.com/office/word/2010/wordml" xmlns:wpg="http://schemas.microsoft.com/office/word/2010/wordprocessingGroup" xmlns:wpi="http://schemas.microsoft.com/office/word/2010/wordprocessingInk" xmlns:wne="http://schemas.microsoft.com/office/word/2006/wordml" xmlns:wps="http://schemas.microsoft.com/office/word/2010/wordprocessingShape" mc:Ignorable="w14 wp14">
   <w:abstractNum w:abstractNumId="0">
     <w:nsid w:val="04E5739F"/>
     <w:multiLevelType w:val="hybridMultilevel"/>
@@ -1929,7 +1944,7 @@
       </w:pPr>
     </w:pPrDefault>
   </w:docDefaults>
-  <w:latentStyles w:defLockedState="0" w:defUIPriority="99" w:defSemiHidden="1" w:defUnhideWhenUsed="1" w:defQFormat="0" w:count="267">
+  <w:latentStyles w:defLockedState="0" w:defUIPriority="99" w:defSemiHidden="1" w:defUnhideWhenUsed="1" w:defQFormat="0" w:count="276">
     <w:lsdException w:name="Normal" w:semiHidden="0" w:uiPriority="0" w:unhideWhenUsed="0" w:qFormat="1"/>
     <w:lsdException w:name="heading 1" w:semiHidden="0" w:uiPriority="9" w:unhideWhenUsed="0" w:qFormat="1"/>
     <w:lsdException w:name="heading 2" w:uiPriority="9" w:qFormat="1"/>
@@ -2330,7 +2345,7 @@
 </file>
 
 <file path=word/stylesWithEffects.xml><?xml version="1.0" encoding="utf-8"?>
-<w:styles xmlns:wpc="http://schemas.microsoft.com/office/word/2010/wordprocessingCanvas" xmlns:mc="http://schemas.openxmlformats.org/markup-compatibility/2006" xmlns:o="urn:schemas-microsoft-com:office:office" xmlns:r="http://schemas.openxmlformats.org/officeDocument/2006/relationships" xmlns:m="http://schemas.openxmlformats.org/officeDocument/2006/math" xmlns:v="urn:schemas-microsoft-com:vml" xmlns:wp14="http://schemas.microsoft.com/office/word/2010/wordprocessingDrawing" xmlns:wp="http://schemas.openxmlformats.org/drawingml/2006/wordprocessingDrawing" xmlns:w10="urn:schemas-microsoft-com:office:word" xmlns:w="http://schemas.openxmlformats.org/wordprocessingml/2006/main" xmlns:w14="http://schemas.microsoft.com/office/word/2010/wordml" xmlns:wpg="http://schemas.microsoft.com/office/word/2010/wordprocessingGroup" xmlns:wpi="http://schemas.microsoft.com/office/word/2010/wordprocessingInk" xmlns:wne="http://schemas.microsoft.com/office/word/2006/wordml" xmlns:wps="http://schemas.microsoft.com/office/word/2010/wordprocessingShape" mc:Ignorable="w14 wp14">
+<w:styles xmlns:wpc="http://schemas.microsoft.com/office/word/2010/wordprocessingCanvas" xmlns:mo="http://schemas.microsoft.com/office/mac/office/2008/main" xmlns:mc="http://schemas.openxmlformats.org/markup-compatibility/2006" xmlns:mv="urn:schemas-microsoft-com:mac:vml" xmlns:o="urn:schemas-microsoft-com:office:office" xmlns:r="http://schemas.openxmlformats.org/officeDocument/2006/relationships" xmlns:m="http://schemas.openxmlformats.org/officeDocument/2006/math" xmlns:v="urn:schemas-microsoft-com:vml" xmlns:wp14="http://schemas.microsoft.com/office/word/2010/wordprocessingDrawing" xmlns:wp="http://schemas.openxmlformats.org/drawingml/2006/wordprocessingDrawing" xmlns:w10="urn:schemas-microsoft-com:office:word" xmlns:w="http://schemas.openxmlformats.org/wordprocessingml/2006/main" xmlns:w14="http://schemas.microsoft.com/office/word/2010/wordml" xmlns:wpg="http://schemas.microsoft.com/office/word/2010/wordprocessingGroup" xmlns:wpi="http://schemas.microsoft.com/office/word/2010/wordprocessingInk" xmlns:wne="http://schemas.microsoft.com/office/word/2006/wordml" xmlns:wps="http://schemas.microsoft.com/office/word/2010/wordprocessingShape" mc:Ignorable="w14 wp14">
   <w:docDefaults>
     <w:rPrDefault>
       <w:rPr>
@@ -2346,7 +2361,7 @@
       </w:pPr>
     </w:pPrDefault>
   </w:docDefaults>
-  <w:latentStyles w:defLockedState="0" w:defUIPriority="99" w:defSemiHidden="1" w:defUnhideWhenUsed="1" w:defQFormat="0" w:count="267">
+  <w:latentStyles w:defLockedState="0" w:defUIPriority="99" w:defSemiHidden="1" w:defUnhideWhenUsed="1" w:defQFormat="0" w:count="276">
     <w:lsdException w:name="Normal" w:semiHidden="0" w:uiPriority="0" w:unhideWhenUsed="0" w:qFormat="1"/>
     <w:lsdException w:name="heading 1" w:semiHidden="0" w:uiPriority="9" w:unhideWhenUsed="0" w:qFormat="1"/>
     <w:lsdException w:name="heading 2" w:uiPriority="9" w:qFormat="1"/>

</xml_diff>